<commit_message>
analyzed 2007 and 2011 results
</commit_message>
<xml_diff>
--- a/191204 - AJPS Review - Summary of Reviews.docx
+++ b/191204 - AJPS Review - Summary of Reviews.docx
@@ -8,6 +8,13 @@
           <w:b/>
         </w:rPr>
       </w:pPr>
+    </w:p>
+    <w:p>
+      <w:pPr>
+        <w:rPr>
+          <w:b/>
+        </w:rPr>
+      </w:pPr>
       <w:r>
         <w:rPr>
           <w:b/>
@@ -50,8 +57,6 @@
       <w:r>
         <w:t>Discuss the generalizability of the Vietnamese case in the absence of multiparty contestation</w:t>
       </w:r>
-      <w:bookmarkStart w:id="0" w:name="_GoBack"/>
-      <w:bookmarkEnd w:id="0"/>
     </w:p>
     <w:p/>
     <w:p>
@@ -103,12 +108,57 @@
       <w:pPr>
         <w:pStyle w:val="ListParagraph"/>
         <w:numPr>
+          <w:ilvl w:val="2"/>
+          <w:numId w:val="1"/>
+        </w:numPr>
+      </w:pPr>
+      <w:r>
+        <w:t>MY RESPONSE</w:t>
+      </w:r>
+      <w:r>
+        <w:t xml:space="preserve">: The </w:t>
+      </w:r>
+      <w:proofErr w:type="spellStart"/>
+      <w:r>
+        <w:t>Rozenas</w:t>
+      </w:r>
+      <w:proofErr w:type="spellEnd"/>
+      <w:r>
+        <w:t xml:space="preserve"> (actually </w:t>
+      </w:r>
+      <w:proofErr w:type="spellStart"/>
+      <w:r>
+        <w:t>Rozenas</w:t>
+      </w:r>
+      <w:proofErr w:type="spellEnd"/>
+      <w:r>
+        <w:t xml:space="preserve"> 2016, JOP) story assumes the information content of elections shrink as manipulation increases. This is not always the case.</w:t>
+      </w:r>
+    </w:p>
+    <w:p>
+      <w:pPr>
+        <w:pStyle w:val="ListParagraph"/>
+        <w:numPr>
           <w:ilvl w:val="1"/>
           <w:numId w:val="1"/>
         </w:numPr>
       </w:pPr>
       <w:r>
-        <w:t>NOTE: reviewer believes that electioneering leads to unusable results that provide no information. Either I should clarify better that electioneering still leads to usable results or change framing</w:t>
+        <w:t>MY RESPONSE</w:t>
+      </w:r>
+      <w:r>
+        <w:t>: reviewer believes that electioneering leads to unusable results that provide no i</w:t>
+      </w:r>
+      <w:bookmarkStart w:id="0" w:name="_GoBack"/>
+      <w:bookmarkEnd w:id="0"/>
+      <w:r>
+        <w:t>nformation. Either I should clarify better that electioneering still leads to usable results or change framing</w:t>
+      </w:r>
+      <w:r>
+        <w:t>. To do the former, explain better that partial electioneering leads to *better* information, since it clarifies where the variation in results are coming from.</w:t>
+      </w:r>
+      <w:r>
+        <w:t xml:space="preserve"> In other words, double down on the informational framing story</w:t>
       </w:r>
     </w:p>
     <w:p>
@@ -156,7 +206,10 @@
         </w:numPr>
       </w:pPr>
       <w:r>
-        <w:t>NOTE: I should clarify that my point is that there is simply no opposition, so the vote can only be “rebelling against the incumbent.” I should also explain why the regime should not punish “rebelling against the incumbent” but should punish “supporting the opposition.” Maybe because the ultimate goal of the regime is not the votes themselves, so no need to condition behavior to secure just the votes.</w:t>
+        <w:t>MY RESPONSE</w:t>
+      </w:r>
+      <w:r>
+        <w:t>: I should clarify that my point is that there is simply no opposition, so the vote can only be “rebelling against the incumbent.” I should also explain why the regime should not punish “rebelling against the incumbent” but should punish “supporting the opposition.” Maybe because the ultimate goal of the regime is not the votes themselves, so no need to condition behavior to secure just the votes.</w:t>
       </w:r>
     </w:p>
     <w:p>
@@ -180,15 +233,18 @@
         </w:numPr>
       </w:pPr>
       <w:r>
-        <w:t xml:space="preserve">NOTE: I personally think single-party is not enough, </w:t>
+        <w:t>MY RESPONSE</w:t>
+      </w:r>
+      <w:r>
+        <w:t xml:space="preserve">: I personally think single-party is not </w:t>
       </w:r>
       <w:proofErr w:type="gramStart"/>
       <w:r>
-        <w:t>it’s</w:t>
+        <w:t>enough,</w:t>
       </w:r>
       <w:proofErr w:type="gramEnd"/>
       <w:r>
-        <w:t xml:space="preserve"> more about the lack of any organized opposition.</w:t>
+        <w:t xml:space="preserve"> it’s more about the lack of any organized opposition.</w:t>
       </w:r>
     </w:p>
     <w:p>
@@ -224,7 +280,14 @@
         </w:numPr>
       </w:pPr>
       <w:r>
-        <w:t xml:space="preserve">NOTE: I should show that the budget law does not allow richer provinces to retain more revenues. In addition I should remind reviewer that the balance test in Table 1 shows the opposite story (no statistical difference between treated and control, raw estimates suggest that provinces with losses are </w:t>
+        <w:t>MY RESPONSE</w:t>
+      </w:r>
+      <w:r>
+        <w:t xml:space="preserve">: I should show that the budget law does not allow richer provinces to retain more revenues. In addition I should remind reviewer that the balance test in Table 1 shows the opposite story (no statistical difference </w:t>
+      </w:r>
+      <w:r>
+        <w:lastRenderedPageBreak/>
+        <w:t xml:space="preserve">between treated and control, raw estimates suggest that provinces with losses are </w:t>
       </w:r>
       <w:r>
         <w:rPr>
@@ -245,7 +308,10 @@
         </w:numPr>
       </w:pPr>
       <w:r>
-        <w:t>NOTE: Another way to get around this is to show that the result also applies for the other year</w:t>
+        <w:t>MY RESPONSE</w:t>
+      </w:r>
+      <w:r>
+        <w:t>: Another way to get around this is to show that the result also applies for the other year</w:t>
       </w:r>
     </w:p>
     <w:p>
@@ -289,8 +355,10 @@
         </w:numPr>
       </w:pPr>
       <w:r>
-        <w:lastRenderedPageBreak/>
-        <w:t xml:space="preserve">NOTE: One theory is that it is the outcome of this negotiation that </w:t>
+        <w:t>MY RESPONSE</w:t>
+      </w:r>
+      <w:r>
+        <w:t xml:space="preserve">: One theory is that it is the outcome of this negotiation that </w:t>
       </w:r>
       <w:proofErr w:type="gramStart"/>
       <w:r>
@@ -353,7 +421,10 @@
         </w:numPr>
       </w:pPr>
       <w:r>
-        <w:t>NOTE: I should do this, but 2011 results are going to be problematic.</w:t>
+        <w:t>MY RESPONSE</w:t>
+      </w:r>
+      <w:r>
+        <w:t>: I should do this, but 2011 results are going to be problematic.</w:t>
       </w:r>
     </w:p>
     <w:p>
@@ -382,7 +453,10 @@
         </w:numPr>
       </w:pPr>
       <w:r>
-        <w:t xml:space="preserve">NOTE: I should argue that vote shares are not easy to contextualize; even difference in vote shares are also not easy to contextualize. </w:t>
+        <w:t>MY RESPONSE</w:t>
+      </w:r>
+      <w:r>
+        <w:t xml:space="preserve">: I should argue that vote shares are not easy to contextualize; even difference in vote shares are also not easy to contextualize. </w:t>
       </w:r>
       <w:proofErr w:type="gramStart"/>
       <w:r>
@@ -440,7 +514,10 @@
         </w:numPr>
       </w:pPr>
       <w:r>
-        <w:t>NOTE: I should just say so more clearly.</w:t>
+        <w:t>MY RESPONSE</w:t>
+      </w:r>
+      <w:r>
+        <w:t>: I should just say so more clearly.</w:t>
       </w:r>
     </w:p>
     <w:p>
@@ -464,7 +541,10 @@
         </w:numPr>
       </w:pPr>
       <w:r>
-        <w:t xml:space="preserve">NOTE: I should read </w:t>
+        <w:t>MY RESPONSE</w:t>
+      </w:r>
+      <w:r>
+        <w:t xml:space="preserve">: I should read </w:t>
       </w:r>
       <w:proofErr w:type="spellStart"/>
       <w:r>
@@ -484,7 +564,10 @@
         </w:numPr>
       </w:pPr>
       <w:r>
-        <w:t>NOTE: Overall, I should be explicit about how Vietnam differs from the other cases in terms of competitiveness, and how that changes the utility of the information that dictators receive</w:t>
+        <w:t>MY RESPONSE</w:t>
+      </w:r>
+      <w:r>
+        <w:t>: Overall, I should be explicit about how Vietnam differs from the other cases in terms of competitiveness, and how that changes the utility of the information that dictators receive</w:t>
       </w:r>
     </w:p>
     <w:p>
@@ -527,7 +610,11 @@
       </w:r>
       <w:proofErr w:type="spellEnd"/>
       <w:r>
-        <w:t>, 1996, 2006; Landry et al., 2010), Azerbaijan (Herron, 2011), Malaysia (Brownlee, 2007) as well as Cambodia, Myanmar and Singapore (</w:t>
+        <w:t xml:space="preserve">, 1996, 2006; Landry et al., 2010), Azerbaijan </w:t>
+      </w:r>
+      <w:r>
+        <w:lastRenderedPageBreak/>
+        <w:t>(Herron, 2011), Malaysia (Brownlee, 2007) as well as Cambodia, Myanmar and Singapore (</w:t>
       </w:r>
       <w:proofErr w:type="spellStart"/>
       <w:r>
@@ -547,7 +634,10 @@
         </w:numPr>
       </w:pPr>
       <w:r>
-        <w:t>NOTE: I should just check and cite all of them…</w:t>
+        <w:t>MY RESPONSE</w:t>
+      </w:r>
+      <w:r>
+        <w:t>: I should just check and cite all of them…</w:t>
       </w:r>
     </w:p>
     <w:p>
@@ -576,7 +666,10 @@
         </w:numPr>
       </w:pPr>
       <w:r>
-        <w:t xml:space="preserve">NOTE: I should be more explicit about how the manipulation in the Vietnam case </w:t>
+        <w:t>MY RESPONSE</w:t>
+      </w:r>
+      <w:r>
+        <w:t xml:space="preserve">: I should be more explicit about how the manipulation in the Vietnam case </w:t>
       </w:r>
       <w:proofErr w:type="gramStart"/>
       <w:r>
@@ -592,205 +685,214 @@
       </w:r>
       <w:proofErr w:type="gramEnd"/>
       <w:r>
-        <w:t xml:space="preserve"> the extent of manipulation depends on regime feeling safe or not. They manipulate </w:t>
+        <w:t xml:space="preserve"> the extent of manipulation depends on regime feeling safe or not. They manipulate but do so just enough for </w:t>
+      </w:r>
+      <w:proofErr w:type="gramStart"/>
+      <w:r>
+        <w:t>what’s</w:t>
+      </w:r>
+      <w:proofErr w:type="gramEnd"/>
+      <w:r>
+        <w:t xml:space="preserve"> left of the election to be useful. </w:t>
+      </w:r>
+      <w:r>
+        <w:t xml:space="preserve">I do have an argument for why manipulation prevents collecting all the information, but need to flesh out more. The basic argument is that election may collect some </w:t>
+      </w:r>
+      <w:proofErr w:type="gramStart"/>
+      <w:r>
+        <w:t>information,</w:t>
+      </w:r>
+      <w:proofErr w:type="gramEnd"/>
+      <w:r>
+        <w:t xml:space="preserve"> or even no information at all, but not ALL the information, so in a way I agree with the claim from the literature.</w:t>
+      </w:r>
+    </w:p>
+    <w:p>
+      <w:pPr>
+        <w:pStyle w:val="ListParagraph"/>
+        <w:numPr>
+          <w:ilvl w:val="0"/>
+          <w:numId w:val="1"/>
+        </w:numPr>
+      </w:pPr>
+      <w:r>
+        <w:t>Some candidates are designed to lose and reaction to their defeats are not placation, but reward for the province getting more transfers</w:t>
+      </w:r>
+    </w:p>
+    <w:p>
+      <w:pPr>
+        <w:pStyle w:val="ListParagraph"/>
+        <w:numPr>
+          <w:ilvl w:val="1"/>
+          <w:numId w:val="1"/>
+        </w:numPr>
+      </w:pPr>
+      <w:r>
+        <w:t>The regime allows some central candidates to lose to a) signal that election is competitive and b) punish some disloyal, incompetent or ageing elite from the party.</w:t>
+      </w:r>
+      <w:r>
+        <w:t xml:space="preserve"> This helps them achieve both legitimation and credibility together</w:t>
+      </w:r>
+    </w:p>
+    <w:p>
+      <w:pPr>
+        <w:pStyle w:val="ListParagraph"/>
+        <w:numPr>
+          <w:ilvl w:val="2"/>
+          <w:numId w:val="1"/>
+        </w:numPr>
+      </w:pPr>
+      <w:r>
+        <w:t>MY RESPONSE</w:t>
+      </w:r>
+      <w:r>
+        <w:t xml:space="preserve">: First, legitimation in Vietnam does not seem to come from being competitive at all. The regime </w:t>
+      </w:r>
+      <w:proofErr w:type="gramStart"/>
+      <w:r>
+        <w:t>doesn’t</w:t>
+      </w:r>
+      <w:proofErr w:type="gramEnd"/>
+      <w:r>
+        <w:t xml:space="preserve"> seem to even remotely argue that there is contention. Elections are used to “select the best” people to legislate, not as an arena of competition. Second, due to the </w:t>
+      </w:r>
+      <w:proofErr w:type="spellStart"/>
+      <w:r>
+        <w:t>hiệp</w:t>
+      </w:r>
+      <w:proofErr w:type="spellEnd"/>
+      <w:r>
+        <w:t xml:space="preserve"> </w:t>
+      </w:r>
+      <w:proofErr w:type="spellStart"/>
+      <w:r>
+        <w:t>thương</w:t>
+      </w:r>
+      <w:proofErr w:type="spellEnd"/>
+      <w:r>
+        <w:t xml:space="preserve"> rounds the regime should have been able to punish and weed out all unwanted elites – why allow these candidates to run for elections when they could have use </w:t>
+      </w:r>
+      <w:proofErr w:type="spellStart"/>
+      <w:r>
+        <w:t>hiệp</w:t>
+      </w:r>
+      <w:proofErr w:type="spellEnd"/>
+      <w:r>
+        <w:t xml:space="preserve"> </w:t>
+      </w:r>
+      <w:proofErr w:type="spellStart"/>
+      <w:r>
+        <w:t>thương</w:t>
+      </w:r>
+      <w:proofErr w:type="spellEnd"/>
+      <w:r>
+        <w:t xml:space="preserve"> to replace them with better ones? </w:t>
+      </w:r>
+      <w:proofErr w:type="gramStart"/>
+      <w:r>
+        <w:t>Furthermore</w:t>
+      </w:r>
+      <w:proofErr w:type="gramEnd"/>
+      <w:r>
+        <w:t xml:space="preserve"> each of these elites could have been removed by removing them from position of power in their “home” organizations which would have been easier. Defeat in this election does not remove them from the party. The only exception is if they want to humiliate someone with a public defeat, but this story seems farfetched. Both these arguments are hard to show/prove. One way to prove the second one would be to show that many of the defeated candidates in the previous (2011) election gets to run again (possibly </w:t>
+      </w:r>
+      <w:proofErr w:type="spellStart"/>
+      <w:r>
+        <w:t>Hữu</w:t>
+      </w:r>
+      <w:proofErr w:type="spellEnd"/>
+      <w:r>
+        <w:t xml:space="preserve"> </w:t>
+      </w:r>
+      <w:proofErr w:type="spellStart"/>
+      <w:r>
+        <w:t>Thỉnh</w:t>
+      </w:r>
+      <w:proofErr w:type="spellEnd"/>
+      <w:r>
+        <w:t xml:space="preserve">). Also, </w:t>
+      </w:r>
+      <w:proofErr w:type="spellStart"/>
+      <w:r>
+        <w:t>Lê</w:t>
+      </w:r>
+      <w:proofErr w:type="spellEnd"/>
+      <w:r>
+        <w:t xml:space="preserve"> </w:t>
+      </w:r>
+      <w:proofErr w:type="spellStart"/>
+      <w:r>
+        <w:t>Thị</w:t>
+      </w:r>
+      <w:proofErr w:type="spellEnd"/>
+      <w:r>
+        <w:t xml:space="preserve"> Thu Ba lost the 2011 election but gets to spend the rest of her term in still rather </w:t>
+      </w:r>
+      <w:proofErr w:type="gramStart"/>
+      <w:r>
+        <w:t>cushy</w:t>
+      </w:r>
+      <w:proofErr w:type="gramEnd"/>
+      <w:r>
+        <w:t xml:space="preserve"> Party position, even joining the Central Committee.</w:t>
+      </w:r>
+    </w:p>
+    <w:p>
+      <w:pPr>
+        <w:pStyle w:val="ListParagraph"/>
+        <w:numPr>
+          <w:ilvl w:val="0"/>
+          <w:numId w:val="1"/>
+        </w:numPr>
+      </w:pPr>
+      <w:r>
+        <w:t>Why can’t local elections fulfill information needs</w:t>
+      </w:r>
+    </w:p>
+    <w:p>
+      <w:pPr>
+        <w:pStyle w:val="ListParagraph"/>
+        <w:numPr>
+          <w:ilvl w:val="1"/>
+          <w:numId w:val="1"/>
+        </w:numPr>
+      </w:pPr>
+      <w:r>
+        <w:t>MY RESPONSE</w:t>
+      </w:r>
+      <w:r>
+        <w:t>: One possible answer is that in local elections there are no “central candidates” sent from outside whose identity is obviously tied to the central government. In any case, need to discuss the function of local elections better and show why it really cannot provide information on either local level of regime popularity and quality of local officials</w:t>
+      </w:r>
+    </w:p>
+    <w:p>
+      <w:pPr>
+        <w:pStyle w:val="ListParagraph"/>
+        <w:numPr>
+          <w:ilvl w:val="0"/>
+          <w:numId w:val="1"/>
+        </w:numPr>
+      </w:pPr>
+      <w:r>
+        <w:t>Source needed to substantiate the claim that the secret ballot is indeed secret</w:t>
+      </w:r>
+    </w:p>
+    <w:p>
+      <w:pPr>
+        <w:pStyle w:val="ListParagraph"/>
+        <w:numPr>
+          <w:ilvl w:val="1"/>
+          <w:numId w:val="1"/>
+        </w:numPr>
+      </w:pPr>
+      <w:r>
+        <w:t>MY RESPONSE</w:t>
+      </w:r>
+      <w:r>
+        <w:t xml:space="preserve">: Can consider data from PEI, especially expert-level surveys. PEI data does not 100% confirm that ballot is secret, but it also suggests that it is less of a </w:t>
       </w:r>
       <w:r>
         <w:lastRenderedPageBreak/>
-        <w:t xml:space="preserve">but do so just enough for </w:t>
-      </w:r>
-      <w:proofErr w:type="gramStart"/>
-      <w:r>
-        <w:t>what’s</w:t>
-      </w:r>
-      <w:proofErr w:type="gramEnd"/>
-      <w:r>
-        <w:t xml:space="preserve"> left of the election to be useful. </w:t>
-      </w:r>
-      <w:r>
-        <w:t xml:space="preserve">I do have an argument for why manipulation prevents collecting all the information, but need to flesh out more. The basic argument is that election may collect some </w:t>
-      </w:r>
-      <w:proofErr w:type="gramStart"/>
-      <w:r>
-        <w:t>information,</w:t>
-      </w:r>
-      <w:proofErr w:type="gramEnd"/>
-      <w:r>
-        <w:t xml:space="preserve"> or even no information at all, but not ALL the information, so in a way I agree with the claim from the literature.</w:t>
-      </w:r>
-    </w:p>
-    <w:p>
-      <w:pPr>
-        <w:pStyle w:val="ListParagraph"/>
-        <w:numPr>
-          <w:ilvl w:val="0"/>
-          <w:numId w:val="1"/>
-        </w:numPr>
-      </w:pPr>
-      <w:r>
-        <w:t>Some candidates are designed to lose and reaction to their defeats are not placation, but reward for the province getting more transfers</w:t>
-      </w:r>
-    </w:p>
-    <w:p>
-      <w:pPr>
-        <w:pStyle w:val="ListParagraph"/>
-        <w:numPr>
-          <w:ilvl w:val="1"/>
-          <w:numId w:val="1"/>
-        </w:numPr>
-      </w:pPr>
-      <w:r>
-        <w:t>The regime allows some central candidates to lose to a) signal that election is competitive and b) punish some disloyal, incompetent or ageing elite from the party.</w:t>
-      </w:r>
-      <w:r>
-        <w:t xml:space="preserve"> This helps them achieve both legitimation and credibility together</w:t>
-      </w:r>
-    </w:p>
-    <w:p>
-      <w:pPr>
-        <w:pStyle w:val="ListParagraph"/>
-        <w:numPr>
-          <w:ilvl w:val="2"/>
-          <w:numId w:val="1"/>
-        </w:numPr>
-      </w:pPr>
-      <w:r>
-        <w:t xml:space="preserve">NOTE: First, legitimation in Vietnam does not seem to come from being competitive at all. The regime </w:t>
-      </w:r>
-      <w:proofErr w:type="gramStart"/>
-      <w:r>
-        <w:t>doesn’t</w:t>
-      </w:r>
-      <w:proofErr w:type="gramEnd"/>
-      <w:r>
-        <w:t xml:space="preserve"> seem to even remotely argue that there is contention. Elections are used to “select the best” people to legislate, not as an arena of competition. Second, due to the </w:t>
-      </w:r>
-      <w:proofErr w:type="spellStart"/>
-      <w:r>
-        <w:t>hiệp</w:t>
-      </w:r>
-      <w:proofErr w:type="spellEnd"/>
-      <w:r>
-        <w:t xml:space="preserve"> </w:t>
-      </w:r>
-      <w:proofErr w:type="spellStart"/>
-      <w:r>
-        <w:t>thương</w:t>
-      </w:r>
-      <w:proofErr w:type="spellEnd"/>
-      <w:r>
-        <w:t xml:space="preserve"> rounds the regime should have been able to punish and weed out all unwanted elites – why allow these candidates to run for elections when they could have use </w:t>
-      </w:r>
-      <w:proofErr w:type="spellStart"/>
-      <w:r>
-        <w:t>hiệp</w:t>
-      </w:r>
-      <w:proofErr w:type="spellEnd"/>
-      <w:r>
-        <w:t xml:space="preserve"> </w:t>
-      </w:r>
-      <w:proofErr w:type="spellStart"/>
-      <w:r>
-        <w:t>thương</w:t>
-      </w:r>
-      <w:proofErr w:type="spellEnd"/>
-      <w:r>
-        <w:t xml:space="preserve"> to replace them with better ones? </w:t>
-      </w:r>
-      <w:proofErr w:type="gramStart"/>
-      <w:r>
-        <w:t>Furthermore</w:t>
-      </w:r>
-      <w:proofErr w:type="gramEnd"/>
-      <w:r>
-        <w:t xml:space="preserve"> each of these elites could have been removed by removing them from position of power in their “home” organizations which would have been easier. Defeat in this election does not remove them from the party. The only exception is if they want to humiliate someone with a public defeat, but this story seems farfetched. Both these arguments are hard to show/prove. One way to prove the second one would be to show that many of the defeated candidates in the previous (2011) election gets to run again (possibly </w:t>
-      </w:r>
-      <w:proofErr w:type="spellStart"/>
-      <w:r>
-        <w:t>Hữu</w:t>
-      </w:r>
-      <w:proofErr w:type="spellEnd"/>
-      <w:r>
-        <w:t xml:space="preserve"> </w:t>
-      </w:r>
-      <w:proofErr w:type="spellStart"/>
-      <w:r>
-        <w:t>Thỉnh</w:t>
-      </w:r>
-      <w:proofErr w:type="spellEnd"/>
-      <w:r>
-        <w:t xml:space="preserve">). Also, </w:t>
-      </w:r>
-      <w:proofErr w:type="spellStart"/>
-      <w:r>
-        <w:t>Lê</w:t>
-      </w:r>
-      <w:proofErr w:type="spellEnd"/>
-      <w:r>
-        <w:t xml:space="preserve"> </w:t>
-      </w:r>
-      <w:proofErr w:type="spellStart"/>
-      <w:r>
-        <w:t>Thị</w:t>
-      </w:r>
-      <w:proofErr w:type="spellEnd"/>
-      <w:r>
-        <w:t xml:space="preserve"> Thu Ba lost the 2011 election but gets to spend the rest of her term in still rather </w:t>
-      </w:r>
-      <w:proofErr w:type="gramStart"/>
-      <w:r>
-        <w:t>cushy</w:t>
-      </w:r>
-      <w:proofErr w:type="gramEnd"/>
-      <w:r>
-        <w:t xml:space="preserve"> Party position, even joining the Central Committee.</w:t>
-      </w:r>
-    </w:p>
-    <w:p>
-      <w:pPr>
-        <w:pStyle w:val="ListParagraph"/>
-        <w:numPr>
-          <w:ilvl w:val="0"/>
-          <w:numId w:val="1"/>
-        </w:numPr>
-      </w:pPr>
-      <w:r>
-        <w:t>Why can’t local elections fulfill information needs</w:t>
-      </w:r>
-    </w:p>
-    <w:p>
-      <w:pPr>
-        <w:pStyle w:val="ListParagraph"/>
-        <w:numPr>
-          <w:ilvl w:val="1"/>
-          <w:numId w:val="1"/>
-        </w:numPr>
-      </w:pPr>
-      <w:r>
-        <w:t>NOTE: One possible answer is that in local elections there are no “central candidates” sent from outside whose identity is obviously tied to the central government. In any case, need to discuss the function of local elections better and show why it really cannot provide information on either local level of regime popularity and quality of local officials</w:t>
-      </w:r>
-    </w:p>
-    <w:p>
-      <w:pPr>
-        <w:pStyle w:val="ListParagraph"/>
-        <w:numPr>
-          <w:ilvl w:val="0"/>
-          <w:numId w:val="1"/>
-        </w:numPr>
-      </w:pPr>
-      <w:r>
-        <w:t>Source needed to substantiate the claim that the secret ballot is indeed secret</w:t>
-      </w:r>
-    </w:p>
-    <w:p>
-      <w:pPr>
-        <w:pStyle w:val="ListParagraph"/>
-        <w:numPr>
-          <w:ilvl w:val="1"/>
-          <w:numId w:val="1"/>
-        </w:numPr>
-      </w:pPr>
-      <w:r>
-        <w:t>NOTE: Can consider data from PEI, especially expert-level surveys. PEI data does not 100% confirm that ballot is secret, but it also suggests that it is less of a concern than other things. In addition, it is the perception of the secret ballot that matters.</w:t>
+        <w:t>concern than other things. In addition, it is the perception of the secret ballot that matters.</w:t>
       </w:r>
     </w:p>
     <w:p/>
@@ -840,7 +942,10 @@
         </w:numPr>
       </w:pPr>
       <w:r>
-        <w:t>NOTE: I used to have but have somehow omitted a few sentences explaining why only 2016 offers good opportunity to do careful analysis. They also missed the point that defeats happened in previous elections (page 9)</w:t>
+        <w:t>MY RESPONSE</w:t>
+      </w:r>
+      <w:r>
+        <w:t>: I used to have but have somehow omitted a few sentences explaining why only 2016 offers good opportunity to do careful analysis. They also missed the point that defeats happened in previous elections (page 9)</w:t>
       </w:r>
     </w:p>
     <w:p>
@@ -852,8 +957,10 @@
         </w:numPr>
       </w:pPr>
       <w:r>
-        <w:lastRenderedPageBreak/>
-        <w:t>NOTE: general should repeat the same exercise for 2007 and 2011 elections as well…</w:t>
+        <w:t>MY RESPONSE</w:t>
+      </w:r>
+      <w:r>
+        <w:t>: general should repeat the same exercise for 2007 and 2011 elections as well…</w:t>
       </w:r>
     </w:p>
     <w:p>
@@ -889,7 +996,10 @@
         </w:numPr>
       </w:pPr>
       <w:r>
-        <w:t xml:space="preserve">NOTE: I used to have but have somehow omitted a few sentences explaining how </w:t>
+        <w:t>MY RESPONSE</w:t>
+      </w:r>
+      <w:r>
+        <w:t xml:space="preserve">: I used to have but have somehow omitted a few sentences explaining how </w:t>
       </w:r>
       <w:proofErr w:type="gramStart"/>
       <w:r>
@@ -921,7 +1031,10 @@
         </w:numPr>
       </w:pPr>
       <w:r>
-        <w:t>NOTE: I can probably do this for 2011 elections</w:t>
+        <w:t>MY RESPONSE</w:t>
+      </w:r>
+      <w:r>
+        <w:t>: I can probably do this for 2011 elections</w:t>
       </w:r>
     </w:p>
     <w:p>
@@ -945,7 +1058,10 @@
         </w:numPr>
       </w:pPr>
       <w:r>
-        <w:t>NOTE: I should clarify that this is only to provide tentative information on the CPV’s tendency to use punishment. It suggests that the CPV does not really have a “punishment culture”. I do not have complete data for career paths of officials after 2017 and so can’t make much of a claim on this period</w:t>
+        <w:t>MY RESPONSE</w:t>
+      </w:r>
+      <w:r>
+        <w:t>: I should clarify that this is only to provide tentative information on the CPV’s tendency to use punishment. It suggests that the CPV does not really have a “punishment culture”. I do not have complete data for career paths of officials after 2017 and so can’t make much of a claim on this period</w:t>
       </w:r>
     </w:p>
     <w:p>
@@ -1311,6 +1427,118 @@
       </w:rPr>
     </w:lvl>
   </w:abstractNum>
+  <w:abstractNum w:abstractNumId="3" w15:restartNumberingAfterBreak="0">
+    <w:nsid w:val="6BED3DD2"/>
+    <w:multiLevelType w:val="hybridMultilevel"/>
+    <w:tmpl w:val="396413E4"/>
+    <w:lvl w:ilvl="0" w:tplc="062C34C0">
+      <w:numFmt w:val="bullet"/>
+      <w:lvlText w:val="-"/>
+      <w:lvlJc w:val="left"/>
+      <w:pPr>
+        <w:ind w:left="720" w:hanging="360"/>
+      </w:pPr>
+      <w:rPr>
+        <w:rFonts w:ascii="Calibri" w:eastAsiaTheme="minorHAnsi" w:hAnsi="Calibri" w:cs="Calibri" w:hint="default"/>
+      </w:rPr>
+    </w:lvl>
+    <w:lvl w:ilvl="1" w:tplc="04090003">
+      <w:start w:val="1"/>
+      <w:numFmt w:val="bullet"/>
+      <w:lvlText w:val="o"/>
+      <w:lvlJc w:val="left"/>
+      <w:pPr>
+        <w:ind w:left="1440" w:hanging="360"/>
+      </w:pPr>
+      <w:rPr>
+        <w:rFonts w:ascii="Courier New" w:hAnsi="Courier New" w:cs="Courier New" w:hint="default"/>
+      </w:rPr>
+    </w:lvl>
+    <w:lvl w:ilvl="2" w:tplc="04090005" w:tentative="1">
+      <w:start w:val="1"/>
+      <w:numFmt w:val="bullet"/>
+      <w:lvlText w:val=""/>
+      <w:lvlJc w:val="left"/>
+      <w:pPr>
+        <w:ind w:left="2160" w:hanging="360"/>
+      </w:pPr>
+      <w:rPr>
+        <w:rFonts w:ascii="Wingdings" w:hAnsi="Wingdings" w:hint="default"/>
+      </w:rPr>
+    </w:lvl>
+    <w:lvl w:ilvl="3" w:tplc="04090001" w:tentative="1">
+      <w:start w:val="1"/>
+      <w:numFmt w:val="bullet"/>
+      <w:lvlText w:val=""/>
+      <w:lvlJc w:val="left"/>
+      <w:pPr>
+        <w:ind w:left="2880" w:hanging="360"/>
+      </w:pPr>
+      <w:rPr>
+        <w:rFonts w:ascii="Symbol" w:hAnsi="Symbol" w:hint="default"/>
+      </w:rPr>
+    </w:lvl>
+    <w:lvl w:ilvl="4" w:tplc="04090003" w:tentative="1">
+      <w:start w:val="1"/>
+      <w:numFmt w:val="bullet"/>
+      <w:lvlText w:val="o"/>
+      <w:lvlJc w:val="left"/>
+      <w:pPr>
+        <w:ind w:left="3600" w:hanging="360"/>
+      </w:pPr>
+      <w:rPr>
+        <w:rFonts w:ascii="Courier New" w:hAnsi="Courier New" w:cs="Courier New" w:hint="default"/>
+      </w:rPr>
+    </w:lvl>
+    <w:lvl w:ilvl="5" w:tplc="04090005" w:tentative="1">
+      <w:start w:val="1"/>
+      <w:numFmt w:val="bullet"/>
+      <w:lvlText w:val=""/>
+      <w:lvlJc w:val="left"/>
+      <w:pPr>
+        <w:ind w:left="4320" w:hanging="360"/>
+      </w:pPr>
+      <w:rPr>
+        <w:rFonts w:ascii="Wingdings" w:hAnsi="Wingdings" w:hint="default"/>
+      </w:rPr>
+    </w:lvl>
+    <w:lvl w:ilvl="6" w:tplc="04090001" w:tentative="1">
+      <w:start w:val="1"/>
+      <w:numFmt w:val="bullet"/>
+      <w:lvlText w:val=""/>
+      <w:lvlJc w:val="left"/>
+      <w:pPr>
+        <w:ind w:left="5040" w:hanging="360"/>
+      </w:pPr>
+      <w:rPr>
+        <w:rFonts w:ascii="Symbol" w:hAnsi="Symbol" w:hint="default"/>
+      </w:rPr>
+    </w:lvl>
+    <w:lvl w:ilvl="7" w:tplc="04090003" w:tentative="1">
+      <w:start w:val="1"/>
+      <w:numFmt w:val="bullet"/>
+      <w:lvlText w:val="o"/>
+      <w:lvlJc w:val="left"/>
+      <w:pPr>
+        <w:ind w:left="5760" w:hanging="360"/>
+      </w:pPr>
+      <w:rPr>
+        <w:rFonts w:ascii="Courier New" w:hAnsi="Courier New" w:cs="Courier New" w:hint="default"/>
+      </w:rPr>
+    </w:lvl>
+    <w:lvl w:ilvl="8" w:tplc="04090005" w:tentative="1">
+      <w:start w:val="1"/>
+      <w:numFmt w:val="bullet"/>
+      <w:lvlText w:val=""/>
+      <w:lvlJc w:val="left"/>
+      <w:pPr>
+        <w:ind w:left="6480" w:hanging="360"/>
+      </w:pPr>
+      <w:rPr>
+        <w:rFonts w:ascii="Wingdings" w:hAnsi="Wingdings" w:hint="default"/>
+      </w:rPr>
+    </w:lvl>
+  </w:abstractNum>
   <w:num w:numId="1">
     <w:abstractNumId w:val="1"/>
   </w:num>
@@ -1319,6 +1547,9 @@
   </w:num>
   <w:num w:numId="3">
     <w:abstractNumId w:val="2"/>
+  </w:num>
+  <w:num w:numId="4">
+    <w:abstractNumId w:val="3"/>
   </w:num>
 </w:numbering>
 </file>
@@ -1754,6 +1985,25 @@
       <w:contextualSpacing/>
     </w:pPr>
   </w:style>
+  <w:style w:type="table" w:styleId="TableGrid">
+    <w:name w:val="Table Grid"/>
+    <w:basedOn w:val="TableNormal"/>
+    <w:uiPriority w:val="39"/>
+    <w:rsid w:val="00434C26"/>
+    <w:pPr>
+      <w:spacing w:after="0" w:line="240" w:lineRule="auto"/>
+    </w:pPr>
+    <w:tblPr>
+      <w:tblBorders>
+        <w:top w:val="single" w:sz="4" w:space="0" w:color="auto"/>
+        <w:left w:val="single" w:sz="4" w:space="0" w:color="auto"/>
+        <w:bottom w:val="single" w:sz="4" w:space="0" w:color="auto"/>
+        <w:right w:val="single" w:sz="4" w:space="0" w:color="auto"/>
+        <w:insideH w:val="single" w:sz="4" w:space="0" w:color="auto"/>
+        <w:insideV w:val="single" w:sz="4" w:space="0" w:color="auto"/>
+      </w:tblBorders>
+    </w:tblPr>
+  </w:style>
 </w:styles>
 </file>
 

</xml_diff>